<commit_message>
Created AssemblyParts table, removed unneeded specs (kept in non-use folder). Removed unneeded relationships from matrix.
</commit_message>
<xml_diff>
--- a/Relationships/Table Relationships.docx
+++ b/Relationships/Table Relationships.docx
@@ -1868,267 +1868,114 @@
               <w:spacing w:line="240" w:lineRule="auto"/>
               <w:contextualSpacing w:val="0"/>
             </w:pPr>
+            <w:r>
+              <w:t>Tube Test Devices</w:t>
+            </w:r>
+          </w:p>
+        </w:tc>
+        <w:tc>
+          <w:tcPr>
+            <w:tcW w:w="3120" w:type="dxa"/>
+            <w:shd w:val="clear" w:color="auto" w:fill="auto"/>
+            <w:tcMar>
+              <w:top w:w="100" w:type="dxa"/>
+              <w:left w:w="100" w:type="dxa"/>
+              <w:bottom w:w="100" w:type="dxa"/>
+              <w:right w:w="100" w:type="dxa"/>
+            </w:tcMar>
+          </w:tcPr>
+          <w:p>
+            <w:pPr>
+              <w:widowControl w:val="0"/>
+              <w:spacing w:line="240" w:lineRule="auto"/>
+              <w:contextualSpacing w:val="0"/>
+            </w:pPr>
+            <w:r>
+              <w:t>Problematic TTDs</w:t>
+            </w:r>
+          </w:p>
+        </w:tc>
+        <w:tc>
+          <w:tcPr>
+            <w:tcW w:w="3120" w:type="dxa"/>
+            <w:shd w:val="clear" w:color="auto" w:fill="auto"/>
+            <w:tcMar>
+              <w:top w:w="100" w:type="dxa"/>
+              <w:left w:w="100" w:type="dxa"/>
+              <w:bottom w:w="100" w:type="dxa"/>
+              <w:right w:w="100" w:type="dxa"/>
+            </w:tcMar>
+          </w:tcPr>
+          <w:p>
+            <w:pPr>
+              <w:widowControl w:val="0"/>
+              <w:spacing w:line="240" w:lineRule="auto"/>
+              <w:contextualSpacing w:val="0"/>
+            </w:pPr>
+            <w:proofErr w:type="gramStart"/>
+            <w:r>
+              <w:t>1:N</w:t>
+            </w:r>
+            <w:proofErr w:type="gramEnd"/>
+          </w:p>
+        </w:tc>
+      </w:tr>
+    </w:tbl>
+    <w:tbl>
+      <w:tblPr>
+        <w:tblStyle w:val="TableGrid"/>
+        <w:tblW w:w="0" w:type="auto"/>
+        <w:tblInd w:w="108" w:type="dxa"/>
+        <w:tblLook w:val="04A0" w:firstRow="1" w:lastRow="0" w:firstColumn="1" w:lastColumn="0" w:noHBand="0" w:noVBand="1"/>
+      </w:tblPr>
+      <w:tblGrid>
+        <w:gridCol w:w="3084"/>
+        <w:gridCol w:w="3192"/>
+        <w:gridCol w:w="3084"/>
+      </w:tblGrid>
+      <w:tr>
+        <w:trPr>
+          <w:trHeight w:val="539"/>
+        </w:trPr>
+        <w:tc>
+          <w:tcPr>
+            <w:tcW w:w="3084" w:type="dxa"/>
+          </w:tcPr>
+          <w:p>
+            <w:pPr>
+              <w:contextualSpacing w:val="0"/>
+            </w:pPr>
+            <w:r>
+              <w:t>Equipment</w:t>
+            </w:r>
+          </w:p>
+        </w:tc>
+        <w:tc>
+          <w:tcPr>
+            <w:tcW w:w="3192" w:type="dxa"/>
+          </w:tcPr>
+          <w:p>
+            <w:pPr>
+              <w:contextualSpacing w:val="0"/>
+            </w:pPr>
+            <w:r>
+              <w:t>Equipment</w:t>
+            </w:r>
+          </w:p>
+        </w:tc>
+        <w:tc>
+          <w:tcPr>
+            <w:tcW w:w="3084" w:type="dxa"/>
+          </w:tcPr>
+          <w:p>
+            <w:pPr>
+              <w:contextualSpacing w:val="0"/>
+            </w:pPr>
+            <w:r>
+              <w:t>M:N</w:t>
+            </w:r>
             <w:bookmarkStart w:id="0" w:name="_GoBack"/>
             <w:bookmarkEnd w:id="0"/>
-            <w:r>
-              <w:t>Tube Test Devices</w:t>
-            </w:r>
-          </w:p>
-        </w:tc>
-        <w:tc>
-          <w:tcPr>
-            <w:tcW w:w="3120" w:type="dxa"/>
-            <w:shd w:val="clear" w:color="auto" w:fill="auto"/>
-            <w:tcMar>
-              <w:top w:w="100" w:type="dxa"/>
-              <w:left w:w="100" w:type="dxa"/>
-              <w:bottom w:w="100" w:type="dxa"/>
-              <w:right w:w="100" w:type="dxa"/>
-            </w:tcMar>
-          </w:tcPr>
-          <w:p>
-            <w:pPr>
-              <w:widowControl w:val="0"/>
-              <w:spacing w:line="240" w:lineRule="auto"/>
-              <w:contextualSpacing w:val="0"/>
-            </w:pPr>
-            <w:r>
-              <w:t>Problematic TTDs</w:t>
-            </w:r>
-          </w:p>
-        </w:tc>
-        <w:tc>
-          <w:tcPr>
-            <w:tcW w:w="3120" w:type="dxa"/>
-            <w:shd w:val="clear" w:color="auto" w:fill="auto"/>
-            <w:tcMar>
-              <w:top w:w="100" w:type="dxa"/>
-              <w:left w:w="100" w:type="dxa"/>
-              <w:bottom w:w="100" w:type="dxa"/>
-              <w:right w:w="100" w:type="dxa"/>
-            </w:tcMar>
-          </w:tcPr>
-          <w:p>
-            <w:pPr>
-              <w:widowControl w:val="0"/>
-              <w:spacing w:line="240" w:lineRule="auto"/>
-              <w:contextualSpacing w:val="0"/>
-            </w:pPr>
-            <w:proofErr w:type="gramStart"/>
-            <w:r>
-              <w:t>1:N</w:t>
-            </w:r>
-            <w:proofErr w:type="gramEnd"/>
-          </w:p>
-        </w:tc>
-      </w:tr>
-      <w:tr>
-        <w:tc>
-          <w:tcPr>
-            <w:tcW w:w="3120" w:type="dxa"/>
-            <w:shd w:val="clear" w:color="auto" w:fill="auto"/>
-            <w:tcMar>
-              <w:top w:w="100" w:type="dxa"/>
-              <w:left w:w="100" w:type="dxa"/>
-              <w:bottom w:w="100" w:type="dxa"/>
-              <w:right w:w="100" w:type="dxa"/>
-            </w:tcMar>
-          </w:tcPr>
-          <w:p>
-            <w:pPr>
-              <w:widowControl w:val="0"/>
-              <w:spacing w:line="240" w:lineRule="auto"/>
-              <w:contextualSpacing w:val="0"/>
-            </w:pPr>
-            <w:r>
-              <w:t>Cal Or Info</w:t>
-            </w:r>
-          </w:p>
-        </w:tc>
-        <w:tc>
-          <w:tcPr>
-            <w:tcW w:w="3120" w:type="dxa"/>
-            <w:shd w:val="clear" w:color="auto" w:fill="auto"/>
-            <w:tcMar>
-              <w:top w:w="100" w:type="dxa"/>
-              <w:left w:w="100" w:type="dxa"/>
-              <w:bottom w:w="100" w:type="dxa"/>
-              <w:right w:w="100" w:type="dxa"/>
-            </w:tcMar>
-          </w:tcPr>
-          <w:p>
-            <w:pPr>
-              <w:widowControl w:val="0"/>
-              <w:spacing w:line="240" w:lineRule="auto"/>
-              <w:contextualSpacing w:val="0"/>
-            </w:pPr>
-            <w:r>
-              <w:t>Calibration Racks</w:t>
-            </w:r>
-          </w:p>
-        </w:tc>
-        <w:tc>
-          <w:tcPr>
-            <w:tcW w:w="3120" w:type="dxa"/>
-            <w:shd w:val="clear" w:color="auto" w:fill="auto"/>
-            <w:tcMar>
-              <w:top w:w="100" w:type="dxa"/>
-              <w:left w:w="100" w:type="dxa"/>
-              <w:bottom w:w="100" w:type="dxa"/>
-              <w:right w:w="100" w:type="dxa"/>
-            </w:tcMar>
-          </w:tcPr>
-          <w:p>
-            <w:pPr>
-              <w:widowControl w:val="0"/>
-              <w:spacing w:line="240" w:lineRule="auto"/>
-              <w:contextualSpacing w:val="0"/>
-            </w:pPr>
-            <w:r>
-              <w:t>1:1</w:t>
-            </w:r>
-          </w:p>
-        </w:tc>
-      </w:tr>
-      <w:tr>
-        <w:tc>
-          <w:tcPr>
-            <w:tcW w:w="3120" w:type="dxa"/>
-            <w:shd w:val="clear" w:color="auto" w:fill="auto"/>
-            <w:tcMar>
-              <w:top w:w="100" w:type="dxa"/>
-              <w:left w:w="100" w:type="dxa"/>
-              <w:bottom w:w="100" w:type="dxa"/>
-              <w:right w:w="100" w:type="dxa"/>
-            </w:tcMar>
-          </w:tcPr>
-          <w:p>
-            <w:pPr>
-              <w:widowControl w:val="0"/>
-              <w:spacing w:line="240" w:lineRule="auto"/>
-              <w:contextualSpacing w:val="0"/>
-            </w:pPr>
-            <w:proofErr w:type="gramStart"/>
-            <w:r>
-              <w:t>SO</w:t>
-            </w:r>
-            <w:proofErr w:type="gramEnd"/>
-            <w:r>
-              <w:t xml:space="preserve"> Info</w:t>
-            </w:r>
-          </w:p>
-        </w:tc>
-        <w:tc>
-          <w:tcPr>
-            <w:tcW w:w="3120" w:type="dxa"/>
-            <w:shd w:val="clear" w:color="auto" w:fill="auto"/>
-            <w:tcMar>
-              <w:top w:w="100" w:type="dxa"/>
-              <w:left w:w="100" w:type="dxa"/>
-              <w:bottom w:w="100" w:type="dxa"/>
-              <w:right w:w="100" w:type="dxa"/>
-            </w:tcMar>
-          </w:tcPr>
-          <w:p>
-            <w:pPr>
-              <w:widowControl w:val="0"/>
-              <w:spacing w:line="240" w:lineRule="auto"/>
-              <w:contextualSpacing w:val="0"/>
-            </w:pPr>
-            <w:r>
-              <w:t>Tube Test Devices</w:t>
-            </w:r>
-          </w:p>
-        </w:tc>
-        <w:tc>
-          <w:tcPr>
-            <w:tcW w:w="3120" w:type="dxa"/>
-            <w:shd w:val="clear" w:color="auto" w:fill="auto"/>
-            <w:tcMar>
-              <w:top w:w="100" w:type="dxa"/>
-              <w:left w:w="100" w:type="dxa"/>
-              <w:bottom w:w="100" w:type="dxa"/>
-              <w:right w:w="100" w:type="dxa"/>
-            </w:tcMar>
-          </w:tcPr>
-          <w:p>
-            <w:pPr>
-              <w:widowControl w:val="0"/>
-              <w:spacing w:line="240" w:lineRule="auto"/>
-              <w:contextualSpacing w:val="0"/>
-            </w:pPr>
-            <w:r>
-              <w:t>1:1</w:t>
-            </w:r>
-          </w:p>
-        </w:tc>
-      </w:tr>
-      <w:tr>
-        <w:tc>
-          <w:tcPr>
-            <w:tcW w:w="3120" w:type="dxa"/>
-            <w:shd w:val="clear" w:color="auto" w:fill="auto"/>
-            <w:tcMar>
-              <w:top w:w="100" w:type="dxa"/>
-              <w:left w:w="100" w:type="dxa"/>
-              <w:bottom w:w="100" w:type="dxa"/>
-              <w:right w:w="100" w:type="dxa"/>
-            </w:tcMar>
-          </w:tcPr>
-          <w:p>
-            <w:pPr>
-              <w:widowControl w:val="0"/>
-              <w:spacing w:line="240" w:lineRule="auto"/>
-              <w:contextualSpacing w:val="0"/>
-            </w:pPr>
-            <w:r>
-              <w:lastRenderedPageBreak/>
-              <w:t>PS Info</w:t>
-            </w:r>
-          </w:p>
-        </w:tc>
-        <w:tc>
-          <w:tcPr>
-            <w:tcW w:w="3120" w:type="dxa"/>
-            <w:shd w:val="clear" w:color="auto" w:fill="auto"/>
-            <w:tcMar>
-              <w:top w:w="100" w:type="dxa"/>
-              <w:left w:w="100" w:type="dxa"/>
-              <w:bottom w:w="100" w:type="dxa"/>
-              <w:right w:w="100" w:type="dxa"/>
-            </w:tcMar>
-          </w:tcPr>
-          <w:p>
-            <w:pPr>
-              <w:widowControl w:val="0"/>
-              <w:spacing w:line="240" w:lineRule="auto"/>
-              <w:contextualSpacing w:val="0"/>
-            </w:pPr>
-            <w:r>
-              <w:t>Tube Test Devices</w:t>
-            </w:r>
-          </w:p>
-        </w:tc>
-        <w:tc>
-          <w:tcPr>
-            <w:tcW w:w="3120" w:type="dxa"/>
-            <w:shd w:val="clear" w:color="auto" w:fill="auto"/>
-            <w:tcMar>
-              <w:top w:w="100" w:type="dxa"/>
-              <w:left w:w="100" w:type="dxa"/>
-              <w:bottom w:w="100" w:type="dxa"/>
-              <w:right w:w="100" w:type="dxa"/>
-            </w:tcMar>
-          </w:tcPr>
-          <w:p>
-            <w:pPr>
-              <w:widowControl w:val="0"/>
-              <w:spacing w:line="240" w:lineRule="auto"/>
-              <w:contextualSpacing w:val="0"/>
-            </w:pPr>
-            <w:r>
-              <w:t>1:1</w:t>
-            </w:r>
           </w:p>
         </w:tc>
       </w:tr>
@@ -2733,6 +2580,25 @@
       </w:tblCellMar>
     </w:tblPr>
   </w:style>
+  <w:style w:type="table" w:styleId="TableGrid">
+    <w:name w:val="Table Grid"/>
+    <w:basedOn w:val="TableNormal"/>
+    <w:uiPriority w:val="39"/>
+    <w:rsid w:val="00B471A5"/>
+    <w:pPr>
+      <w:spacing w:line="240" w:lineRule="auto"/>
+    </w:pPr>
+    <w:tblPr>
+      <w:tblBorders>
+        <w:top w:val="single" w:sz="4" w:space="0" w:color="auto"/>
+        <w:left w:val="single" w:sz="4" w:space="0" w:color="auto"/>
+        <w:bottom w:val="single" w:sz="4" w:space="0" w:color="auto"/>
+        <w:right w:val="single" w:sz="4" w:space="0" w:color="auto"/>
+        <w:insideH w:val="single" w:sz="4" w:space="0" w:color="auto"/>
+        <w:insideV w:val="single" w:sz="4" w:space="0" w:color="auto"/>
+      </w:tblBorders>
+    </w:tblPr>
+  </w:style>
 </w:styles>
 </file>
 

</xml_diff>

<commit_message>
Removed EquipmentApproximatePMTime spec, handled by Repair table (all removed specs NOT deleted, moved to non-used specs folder)
</commit_message>
<xml_diff>
--- a/Relationships/Table Relationships.docx
+++ b/Relationships/Table Relationships.docx
@@ -1929,9 +1929,9 @@
         <w:tblLook w:val="04A0" w:firstRow="1" w:lastRow="0" w:firstColumn="1" w:lastColumn="0" w:noHBand="0" w:noVBand="1"/>
       </w:tblPr>
       <w:tblGrid>
-        <w:gridCol w:w="3084"/>
-        <w:gridCol w:w="3192"/>
-        <w:gridCol w:w="3084"/>
+        <w:gridCol w:w="3150"/>
+        <w:gridCol w:w="3060"/>
+        <w:gridCol w:w="3150"/>
       </w:tblGrid>
       <w:tr>
         <w:trPr>
@@ -1939,7 +1939,7 @@
         </w:trPr>
         <w:tc>
           <w:tcPr>
-            <w:tcW w:w="3084" w:type="dxa"/>
+            <w:tcW w:w="3150" w:type="dxa"/>
           </w:tcPr>
           <w:p>
             <w:pPr>
@@ -1952,7 +1952,7 @@
         </w:tc>
         <w:tc>
           <w:tcPr>
-            <w:tcW w:w="3192" w:type="dxa"/>
+            <w:tcW w:w="3060" w:type="dxa"/>
           </w:tcPr>
           <w:p>
             <w:pPr>
@@ -1965,17 +1965,20 @@
         </w:tc>
         <w:tc>
           <w:tcPr>
-            <w:tcW w:w="3084" w:type="dxa"/>
-          </w:tcPr>
-          <w:p>
-            <w:pPr>
-              <w:contextualSpacing w:val="0"/>
-            </w:pPr>
+            <w:tcW w:w="3150" w:type="dxa"/>
+          </w:tcPr>
+          <w:p>
+            <w:pPr>
+              <w:contextualSpacing w:val="0"/>
+              <w:rPr>
+                <w:rFonts w:eastAsiaTheme="minorEastAsia" w:hint="eastAsia"/>
+              </w:rPr>
+            </w:pPr>
+            <w:proofErr w:type="gramStart"/>
             <w:r>
               <w:t>M:N</w:t>
             </w:r>
-            <w:bookmarkStart w:id="0" w:name="_GoBack"/>
-            <w:bookmarkEnd w:id="0"/>
+            <w:proofErr w:type="gramEnd"/>
           </w:p>
         </w:tc>
       </w:tr>
@@ -1984,6 +1987,8 @@
       <w:pPr>
         <w:contextualSpacing w:val="0"/>
       </w:pPr>
+      <w:bookmarkStart w:id="0" w:name="_GoBack"/>
+      <w:bookmarkEnd w:id="0"/>
     </w:p>
     <w:sectPr>
       <w:pgSz w:w="12240" w:h="15840"/>

</xml_diff>

<commit_message>
Added table to handle multiple BDOnTimes (as requested by Paul). Removed redundant fields/fields handled by other tables.
</commit_message>
<xml_diff>
--- a/Relationships/Table Relationships.docx
+++ b/Relationships/Table Relationships.docx
@@ -1920,29 +1920,22 @@
           </w:p>
         </w:tc>
       </w:tr>
-    </w:tbl>
-    <w:tbl>
-      <w:tblPr>
-        <w:tblStyle w:val="TableGrid"/>
-        <w:tblW w:w="0" w:type="auto"/>
-        <w:tblInd w:w="108" w:type="dxa"/>
-        <w:tblLook w:val="04A0" w:firstRow="1" w:lastRow="0" w:firstColumn="1" w:lastColumn="0" w:noHBand="0" w:noVBand="1"/>
-      </w:tblPr>
-      <w:tblGrid>
-        <w:gridCol w:w="3150"/>
-        <w:gridCol w:w="3060"/>
-        <w:gridCol w:w="3150"/>
-      </w:tblGrid>
       <w:tr>
-        <w:trPr>
-          <w:trHeight w:val="539"/>
-        </w:trPr>
-        <w:tc>
-          <w:tcPr>
-            <w:tcW w:w="3150" w:type="dxa"/>
-          </w:tcPr>
-          <w:p>
-            <w:pPr>
+        <w:tc>
+          <w:tcPr>
+            <w:tcW w:w="3120" w:type="dxa"/>
+            <w:shd w:val="clear" w:color="auto" w:fill="auto"/>
+            <w:tcMar>
+              <w:top w:w="100" w:type="dxa"/>
+              <w:left w:w="100" w:type="dxa"/>
+              <w:bottom w:w="100" w:type="dxa"/>
+              <w:right w:w="100" w:type="dxa"/>
+            </w:tcMar>
+          </w:tcPr>
+          <w:p>
+            <w:pPr>
+              <w:widowControl w:val="0"/>
+              <w:spacing w:line="240" w:lineRule="auto"/>
               <w:contextualSpacing w:val="0"/>
             </w:pPr>
             <w:r>
@@ -1952,10 +1945,19 @@
         </w:tc>
         <w:tc>
           <w:tcPr>
-            <w:tcW w:w="3060" w:type="dxa"/>
-          </w:tcPr>
-          <w:p>
-            <w:pPr>
+            <w:tcW w:w="3120" w:type="dxa"/>
+            <w:shd w:val="clear" w:color="auto" w:fill="auto"/>
+            <w:tcMar>
+              <w:top w:w="100" w:type="dxa"/>
+              <w:left w:w="100" w:type="dxa"/>
+              <w:bottom w:w="100" w:type="dxa"/>
+              <w:right w:w="100" w:type="dxa"/>
+            </w:tcMar>
+          </w:tcPr>
+          <w:p>
+            <w:pPr>
+              <w:widowControl w:val="0"/>
+              <w:spacing w:line="240" w:lineRule="auto"/>
               <w:contextualSpacing w:val="0"/>
             </w:pPr>
             <w:r>
@@ -1965,18 +1967,100 @@
         </w:tc>
         <w:tc>
           <w:tcPr>
-            <w:tcW w:w="3150" w:type="dxa"/>
-          </w:tcPr>
-          <w:p>
-            <w:pPr>
-              <w:contextualSpacing w:val="0"/>
-              <w:rPr>
-                <w:rFonts w:eastAsiaTheme="minorEastAsia" w:hint="eastAsia"/>
-              </w:rPr>
+            <w:tcW w:w="3120" w:type="dxa"/>
+            <w:shd w:val="clear" w:color="auto" w:fill="auto"/>
+            <w:tcMar>
+              <w:top w:w="100" w:type="dxa"/>
+              <w:left w:w="100" w:type="dxa"/>
+              <w:bottom w:w="100" w:type="dxa"/>
+              <w:right w:w="100" w:type="dxa"/>
+            </w:tcMar>
+          </w:tcPr>
+          <w:p>
+            <w:pPr>
+              <w:widowControl w:val="0"/>
+              <w:spacing w:line="240" w:lineRule="auto"/>
+              <w:contextualSpacing w:val="0"/>
             </w:pPr>
             <w:proofErr w:type="gramStart"/>
             <w:r>
               <w:t>M:N</w:t>
+            </w:r>
+            <w:proofErr w:type="gramEnd"/>
+          </w:p>
+        </w:tc>
+      </w:tr>
+      <w:tr>
+        <w:tc>
+          <w:tcPr>
+            <w:tcW w:w="3120" w:type="dxa"/>
+            <w:shd w:val="clear" w:color="auto" w:fill="auto"/>
+            <w:tcMar>
+              <w:top w:w="100" w:type="dxa"/>
+              <w:left w:w="100" w:type="dxa"/>
+              <w:bottom w:w="100" w:type="dxa"/>
+              <w:right w:w="100" w:type="dxa"/>
+            </w:tcMar>
+          </w:tcPr>
+          <w:p>
+            <w:pPr>
+              <w:widowControl w:val="0"/>
+              <w:spacing w:line="240" w:lineRule="auto"/>
+              <w:contextualSpacing w:val="0"/>
+            </w:pPr>
+            <w:proofErr w:type="spellStart"/>
+            <w:r>
+              <w:t>BlowdownSpecs</w:t>
+            </w:r>
+            <w:proofErr w:type="spellEnd"/>
+          </w:p>
+        </w:tc>
+        <w:tc>
+          <w:tcPr>
+            <w:tcW w:w="3120" w:type="dxa"/>
+            <w:shd w:val="clear" w:color="auto" w:fill="auto"/>
+            <w:tcMar>
+              <w:top w:w="100" w:type="dxa"/>
+              <w:left w:w="100" w:type="dxa"/>
+              <w:bottom w:w="100" w:type="dxa"/>
+              <w:right w:w="100" w:type="dxa"/>
+            </w:tcMar>
+          </w:tcPr>
+          <w:p>
+            <w:pPr>
+              <w:widowControl w:val="0"/>
+              <w:spacing w:line="240" w:lineRule="auto"/>
+              <w:contextualSpacing w:val="0"/>
+            </w:pPr>
+            <w:proofErr w:type="spellStart"/>
+            <w:r>
+              <w:t>BlowdownOnTimes</w:t>
+            </w:r>
+            <w:bookmarkStart w:id="0" w:name="_GoBack"/>
+            <w:bookmarkEnd w:id="0"/>
+            <w:proofErr w:type="spellEnd"/>
+          </w:p>
+        </w:tc>
+        <w:tc>
+          <w:tcPr>
+            <w:tcW w:w="3120" w:type="dxa"/>
+            <w:shd w:val="clear" w:color="auto" w:fill="auto"/>
+            <w:tcMar>
+              <w:top w:w="100" w:type="dxa"/>
+              <w:left w:w="100" w:type="dxa"/>
+              <w:bottom w:w="100" w:type="dxa"/>
+              <w:right w:w="100" w:type="dxa"/>
+            </w:tcMar>
+          </w:tcPr>
+          <w:p>
+            <w:pPr>
+              <w:widowControl w:val="0"/>
+              <w:spacing w:line="240" w:lineRule="auto"/>
+              <w:contextualSpacing w:val="0"/>
+            </w:pPr>
+            <w:proofErr w:type="gramStart"/>
+            <w:r>
+              <w:t>1:N</w:t>
             </w:r>
             <w:proofErr w:type="gramEnd"/>
           </w:p>
@@ -1987,8 +2071,6 @@
       <w:pPr>
         <w:contextualSpacing w:val="0"/>
       </w:pPr>
-      <w:bookmarkStart w:id="0" w:name="_GoBack"/>
-      <w:bookmarkEnd w:id="0"/>
     </w:p>
     <w:sectPr>
       <w:pgSz w:w="12240" w:h="15840"/>

</xml_diff>

<commit_message>
Changed Facilities table to Plants table, and changed associated fields
</commit_message>
<xml_diff>
--- a/Relationships/Table Relationships.docx
+++ b/Relationships/Table Relationships.docx
@@ -928,6 +928,8 @@
               <w:spacing w:line="240" w:lineRule="auto"/>
               <w:contextualSpacing w:val="0"/>
             </w:pPr>
+            <w:bookmarkStart w:id="0" w:name="_GoBack"/>
+            <w:bookmarkEnd w:id="0"/>
             <w:r>
               <w:t>Equipment</w:t>
             </w:r>
@@ -958,7 +960,7 @@
               <w:contextualSpacing w:val="0"/>
             </w:pPr>
             <w:r>
-              <w:t>Pressure Drop Specification</w:t>
+              <w:t>Problematic TTDs</w:t>
             </w:r>
           </w:p>
         </w:tc>
@@ -986,90 +988,6 @@
               <w:spacing w:line="240" w:lineRule="auto"/>
               <w:contextualSpacing w:val="0"/>
             </w:pPr>
-            <w:proofErr w:type="gramStart"/>
-            <w:r>
-              <w:t>M:N</w:t>
-            </w:r>
-            <w:proofErr w:type="gramEnd"/>
-          </w:p>
-        </w:tc>
-      </w:tr>
-      <w:tr>
-        <w:tc>
-          <w:tcPr>
-            <w:tcW w:w="3120" w:type="dxa"/>
-            <w:shd w:val="clear" w:color="auto" w:fill="auto"/>
-            <w:tcMar>
-              <w:top w:w="100" w:type="dxa"/>
-              <w:left w:w="100" w:type="dxa"/>
-              <w:bottom w:w="100" w:type="dxa"/>
-              <w:right w:w="100" w:type="dxa"/>
-            </w:tcMar>
-          </w:tcPr>
-          <w:p>
-            <w:pPr>
-              <w:widowControl w:val="0"/>
-              <w:spacing w:line="240" w:lineRule="auto"/>
-              <w:contextualSpacing w:val="0"/>
-            </w:pPr>
-            <w:r>
-              <w:t>Equipment</w:t>
-            </w:r>
-          </w:p>
-        </w:tc>
-        <w:tc>
-          <w:tcPr>
-            <w:tcW w:w="3120" w:type="dxa"/>
-            <w:shd w:val="clear" w:color="auto" w:fill="auto"/>
-            <w:tcMar>
-              <w:top w:w="100" w:type="dxa"/>
-              <w:left w:w="100" w:type="dxa"/>
-              <w:bottom w:w="100" w:type="dxa"/>
-              <w:right w:w="100" w:type="dxa"/>
-            </w:tcMar>
-          </w:tcPr>
-          <w:p>
-            <w:pPr>
-              <w:widowControl w:val="0"/>
-              <w:pBdr>
-                <w:top w:val="nil"/>
-                <w:left w:val="nil"/>
-                <w:bottom w:val="nil"/>
-                <w:right w:val="nil"/>
-                <w:between w:val="nil"/>
-              </w:pBdr>
-              <w:spacing w:line="240" w:lineRule="auto"/>
-              <w:contextualSpacing w:val="0"/>
-            </w:pPr>
-            <w:r>
-              <w:t>Problematic TTDs</w:t>
-            </w:r>
-          </w:p>
-        </w:tc>
-        <w:tc>
-          <w:tcPr>
-            <w:tcW w:w="3120" w:type="dxa"/>
-            <w:shd w:val="clear" w:color="auto" w:fill="auto"/>
-            <w:tcMar>
-              <w:top w:w="100" w:type="dxa"/>
-              <w:left w:w="100" w:type="dxa"/>
-              <w:bottom w:w="100" w:type="dxa"/>
-              <w:right w:w="100" w:type="dxa"/>
-            </w:tcMar>
-          </w:tcPr>
-          <w:p>
-            <w:pPr>
-              <w:widowControl w:val="0"/>
-              <w:pBdr>
-                <w:top w:val="nil"/>
-                <w:left w:val="nil"/>
-                <w:bottom w:val="nil"/>
-                <w:right w:val="nil"/>
-                <w:between w:val="nil"/>
-              </w:pBdr>
-              <w:spacing w:line="240" w:lineRule="auto"/>
-              <w:contextualSpacing w:val="0"/>
-            </w:pPr>
             <w:r>
               <w:t>1:1</w:t>
             </w:r>
@@ -2036,8 +1954,6 @@
             <w:r>
               <w:t>BlowdownOnTimes</w:t>
             </w:r>
-            <w:bookmarkStart w:id="0" w:name="_GoBack"/>
-            <w:bookmarkEnd w:id="0"/>
             <w:proofErr w:type="spellEnd"/>
           </w:p>
         </w:tc>

</xml_diff>

<commit_message>
Change facilities to plants
</commit_message>
<xml_diff>
--- a/Relationships/Table Relationships.docx
+++ b/Relationships/Table Relationships.docx
@@ -928,8 +928,6 @@
               <w:spacing w:line="240" w:lineRule="auto"/>
               <w:contextualSpacing w:val="0"/>
             </w:pPr>
-            <w:bookmarkStart w:id="0" w:name="_GoBack"/>
-            <w:bookmarkEnd w:id="0"/>
             <w:r>
               <w:t>Equipment</w:t>
             </w:r>
@@ -1103,7 +1101,7 @@
               <w:contextualSpacing w:val="0"/>
             </w:pPr>
             <w:r>
-              <w:t>Facilities</w:t>
+              <w:t>Plants</w:t>
             </w:r>
           </w:p>
         </w:tc>
@@ -1151,8 +1149,10 @@
               <w:contextualSpacing w:val="0"/>
             </w:pPr>
             <w:r>
-              <w:t>Facilities</w:t>
-            </w:r>
+              <w:t>Plants</w:t>
+            </w:r>
+            <w:bookmarkStart w:id="0" w:name="_GoBack"/>
+            <w:bookmarkEnd w:id="0"/>
           </w:p>
         </w:tc>
         <w:tc>

</xml_diff>